<commit_message>
final fixes and comments
</commit_message>
<xml_diff>
--- a/FitnessCompany/Test design.docx
+++ b/FitnessCompany/Test design.docx
@@ -1111,23 +1111,30 @@
                 <w:rFonts w:eastAsia="Times New Roman" w:cstheme="minorHAnsi"/>
                 <w:b/>
                 <w:bCs/>
-                <w:color w:val="FF0000"/>
+                <w:color w:val="00B050"/>
               </w:rPr>
               <w:t>before</w:t>
             </w:r>
             <w:r>
               <w:rPr>
                 <w:rFonts w:eastAsia="Times New Roman" w:cstheme="minorHAnsi"/>
+                <w:color w:val="00B050"/>
+              </w:rPr>
+              <w:t xml:space="preserve"> </w:t>
+            </w:r>
+            <w:r>
+              <w:rPr>
+                <w:rFonts w:eastAsia="Times New Roman" w:cstheme="minorHAnsi"/>
                 <w:color w:val="000000"/>
               </w:rPr>
-              <w:t xml:space="preserve"> the current day (the day this class is currently storing) will return </w:t>
-            </w:r>
-            <w:r>
-              <w:rPr>
-                <w:rFonts w:eastAsia="Times New Roman" w:cstheme="minorHAnsi"/>
-                <w:b/>
-                <w:bCs/>
-                <w:color w:val="FF0000"/>
+              <w:t xml:space="preserve">the current day (the day this class is currently storing) will return </w:t>
+            </w:r>
+            <w:r>
+              <w:rPr>
+                <w:rFonts w:eastAsia="Times New Roman" w:cstheme="minorHAnsi"/>
+                <w:b/>
+                <w:bCs/>
+                <w:color w:val="00B050"/>
               </w:rPr>
               <w:t>1</w:t>
             </w:r>
@@ -1152,12 +1159,18 @@
               <w:rPr>
                 <w:b/>
                 <w:bCs/>
-                <w:color w:val="FF0000"/>
+                <w:color w:val="00B050"/>
               </w:rPr>
               <w:t>past</w:t>
             </w:r>
             <w:r>
-              <w:t xml:space="preserve"> date</w:t>
+              <w:rPr>
+                <w:color w:val="00B050"/>
+              </w:rPr>
+              <w:t xml:space="preserve"> </w:t>
+            </w:r>
+            <w:r>
+              <w:t>date</w:t>
             </w:r>
           </w:p>
           <w:p>
@@ -1205,14 +1218,14 @@
               <w:rPr>
                 <w:b/>
                 <w:bCs/>
-                <w:color w:val="FF0000"/>
-              </w:rPr>
-            </w:pPr>
-            <w:r>
-              <w:rPr>
-                <w:b/>
-                <w:bCs/>
-                <w:color w:val="FF0000"/>
+                <w:color w:val="00B050"/>
+              </w:rPr>
+            </w:pPr>
+            <w:r>
+              <w:rPr>
+                <w:b/>
+                <w:bCs/>
+                <w:color w:val="00B050"/>
               </w:rPr>
               <w:t>1</w:t>
             </w:r>
@@ -1424,23 +1437,30 @@
                 <w:rFonts w:eastAsia="Times New Roman" w:cstheme="minorHAnsi"/>
                 <w:b/>
                 <w:bCs/>
-                <w:color w:val="00B050"/>
+                <w:color w:val="FF0000"/>
               </w:rPr>
               <w:t>after</w:t>
             </w:r>
             <w:r>
               <w:rPr>
                 <w:rFonts w:eastAsia="Times New Roman" w:cstheme="minorHAnsi"/>
+                <w:color w:val="FF0000"/>
+              </w:rPr>
+              <w:t xml:space="preserve"> </w:t>
+            </w:r>
+            <w:r>
+              <w:rPr>
+                <w:rFonts w:eastAsia="Times New Roman" w:cstheme="minorHAnsi"/>
                 <w:color w:val="000000"/>
               </w:rPr>
-              <w:t xml:space="preserve"> the current day will return </w:t>
-            </w:r>
-            <w:r>
-              <w:rPr>
-                <w:rFonts w:eastAsia="Times New Roman" w:cstheme="minorHAnsi"/>
-                <w:b/>
-                <w:bCs/>
-                <w:color w:val="00B050"/>
+              <w:t xml:space="preserve">the current day will return </w:t>
+            </w:r>
+            <w:r>
+              <w:rPr>
+                <w:rFonts w:eastAsia="Times New Roman" w:cstheme="minorHAnsi"/>
+                <w:b/>
+                <w:bCs/>
+                <w:color w:val="FF0000"/>
               </w:rPr>
               <w:t>-</w:t>
             </w:r>
@@ -1449,7 +1469,7 @@
                 <w:rFonts w:eastAsia="Times New Roman" w:cstheme="minorHAnsi"/>
                 <w:b/>
                 <w:bCs/>
-                <w:color w:val="00B050"/>
+                <w:color w:val="FF0000"/>
               </w:rPr>
               <w:t>1</w:t>
             </w:r>
@@ -1474,12 +1494,18 @@
               <w:rPr>
                 <w:b/>
                 <w:bCs/>
-                <w:color w:val="00B050"/>
+                <w:color w:val="FF0000"/>
               </w:rPr>
               <w:t>future</w:t>
             </w:r>
             <w:r>
-              <w:t xml:space="preserve"> date</w:t>
+              <w:rPr>
+                <w:color w:val="FF0000"/>
+              </w:rPr>
+              <w:t xml:space="preserve"> </w:t>
+            </w:r>
+            <w:r>
+              <w:t>date</w:t>
             </w:r>
           </w:p>
           <w:p>
@@ -1531,14 +1557,14 @@
               <w:rPr>
                 <w:b/>
                 <w:bCs/>
-                <w:color w:val="00B050"/>
-              </w:rPr>
-            </w:pPr>
-            <w:r>
-              <w:rPr>
-                <w:b/>
-                <w:bCs/>
-                <w:color w:val="00B050"/>
+                <w:color w:val="FF0000"/>
+              </w:rPr>
+            </w:pPr>
+            <w:r>
+              <w:rPr>
+                <w:b/>
+                <w:bCs/>
+                <w:color w:val="FF0000"/>
               </w:rPr>
               <w:t>-</w:t>
             </w:r>
@@ -1546,7 +1572,7 @@
               <w:rPr>
                 <w:b/>
                 <w:bCs/>
-                <w:color w:val="00B050"/>
+                <w:color w:val="FF0000"/>
               </w:rPr>
               <w:t>1</w:t>
             </w:r>
@@ -3425,13 +3451,23 @@
             <w:pPr>
               <w:spacing w:before="100" w:after="100"/>
             </w:pPr>
+            <w:proofErr w:type="spellStart"/>
             <w:r>
               <w:rPr>
                 <w:b/>
                 <w:bCs/>
                 <w:color w:val="7030A0"/>
               </w:rPr>
-              <w:t>CompareMode =</w:t>
+              <w:t>CompareMode</w:t>
+            </w:r>
+            <w:proofErr w:type="spellEnd"/>
+            <w:r>
+              <w:rPr>
+                <w:b/>
+                <w:bCs/>
+                <w:color w:val="7030A0"/>
+              </w:rPr>
+              <w:t xml:space="preserve"> =</w:t>
             </w:r>
             <w:r>
               <w:t xml:space="preserve"> </w:t>
@@ -3682,13 +3718,23 @@
             <w:pPr>
               <w:spacing w:before="100" w:after="100"/>
             </w:pPr>
+            <w:proofErr w:type="spellStart"/>
             <w:r>
               <w:rPr>
                 <w:b/>
                 <w:bCs/>
                 <w:color w:val="7030A0"/>
               </w:rPr>
-              <w:t>CompareMode =</w:t>
+              <w:t>CompareMode</w:t>
+            </w:r>
+            <w:proofErr w:type="spellEnd"/>
+            <w:r>
+              <w:rPr>
+                <w:b/>
+                <w:bCs/>
+                <w:color w:val="7030A0"/>
+              </w:rPr>
+              <w:t xml:space="preserve"> =</w:t>
             </w:r>
             <w:r>
               <w:t xml:space="preserve"> </w:t>

</xml_diff>